<commit_message>
Server Use Case Documentation.
</commit_message>
<xml_diff>
--- a/Use Case Documents/Server Use Case Documents/Server Record Gas Amount.docx
+++ b/Use Case Documents/Server Use Case Documents/Server Record Gas Amount.docx
@@ -25,7 +25,6 @@
                 <w:b/>
               </w:rPr>
             </w:pPr>
-            <w:bookmarkStart w:id="0" w:name="_GoBack" w:colFirst="0" w:colLast="0"/>
             <w:r>
               <w:rPr>
                 <w:b/>
@@ -173,7 +172,11 @@
           <w:tcPr>
             <w:tcW w:w="6048" w:type="dxa"/>
           </w:tcPr>
-          <w:p/>
+          <w:p>
+            <w:r>
+              <w:t>The client application tells the server that it needs to record the amount of gas for a particular vehicle.</w:t>
+            </w:r>
+          </w:p>
         </w:tc>
       </w:tr>
       <w:tr>
@@ -209,35 +212,22 @@
                 <w:numId w:val="5"/>
               </w:numPr>
             </w:pPr>
-          </w:p>
-        </w:tc>
-      </w:tr>
-      <w:tr>
-        <w:tc>
-          <w:tcPr>
-            <w:tcW w:w="2808" w:type="dxa"/>
-            <w:shd w:val="clear" w:color="auto" w:fill="BFBFBF" w:themeFill="background1" w:themeFillShade="BF"/>
-          </w:tcPr>
+            <w:r>
+              <w:t>The client application tells the server it needs to record the gas amount for a particular vehicle and user.</w:t>
+            </w:r>
+          </w:p>
           <w:p>
             <w:pPr>
-              <w:jc w:val="right"/>
-              <w:rPr>
-                <w:b/>
-              </w:rPr>
+              <w:pStyle w:val="ListParagraph"/>
+              <w:numPr>
+                <w:ilvl w:val="0"/>
+                <w:numId w:val="5"/>
+              </w:numPr>
             </w:pPr>
             <w:r>
-              <w:rPr>
-                <w:b/>
-              </w:rPr>
-              <w:t>Alternative Success Scenarios:</w:t>
-            </w:r>
-          </w:p>
-        </w:tc>
-        <w:tc>
-          <w:tcPr>
-            <w:tcW w:w="6048" w:type="dxa"/>
-          </w:tcPr>
-          <w:p/>
+              <w:t>The server confirms the recording of the gas amount.</w:t>
+            </w:r>
+          </w:p>
         </w:tc>
       </w:tr>
       <w:tr>
@@ -285,6 +275,9 @@
                 <w:numId w:val="3"/>
               </w:numPr>
             </w:pPr>
+            <w:r>
+              <w:t>The amount of gas is recorded in the database.</w:t>
+            </w:r>
           </w:p>
         </w:tc>
       </w:tr>
@@ -324,6 +317,14 @@
             <w:r>
               <w:t xml:space="preserve"> </w:t>
             </w:r>
+            <w:r>
+              <w:t xml:space="preserve">A user should only be able to record gas amounts for their </w:t>
+            </w:r>
+            <w:bookmarkStart w:id="0" w:name="_GoBack"/>
+            <w:bookmarkEnd w:id="0"/>
+            <w:r>
+              <w:t>own vehicle.</w:t>
+            </w:r>
           </w:p>
         </w:tc>
       </w:tr>
@@ -428,7 +429,6 @@
           </w:p>
         </w:tc>
       </w:tr>
-      <w:bookmarkEnd w:id="0"/>
     </w:tbl>
     <w:p/>
     <w:sectPr>
@@ -453,7 +453,7 @@
       <w:lvlText w:val="%1."/>
       <w:lvlJc w:val="left"/>
       <w:pPr>
-        <w:ind w:left="720" w:hanging="360"/>
+        <w:ind w:left="360" w:hanging="360"/>
       </w:pPr>
       <w:rPr>
         <w:rFonts w:hint="default"/>
@@ -465,7 +465,7 @@
       <w:lvlText w:val="%2."/>
       <w:lvlJc w:val="left"/>
       <w:pPr>
-        <w:ind w:left="1440" w:hanging="360"/>
+        <w:ind w:left="1080" w:hanging="360"/>
       </w:pPr>
     </w:lvl>
     <w:lvl w:ilvl="2" w:tplc="0409001B" w:tentative="1">
@@ -474,7 +474,7 @@
       <w:lvlText w:val="%3."/>
       <w:lvlJc w:val="right"/>
       <w:pPr>
-        <w:ind w:left="2160" w:hanging="180"/>
+        <w:ind w:left="1800" w:hanging="180"/>
       </w:pPr>
     </w:lvl>
     <w:lvl w:ilvl="3" w:tplc="0409000F" w:tentative="1">
@@ -483,7 +483,7 @@
       <w:lvlText w:val="%4."/>
       <w:lvlJc w:val="left"/>
       <w:pPr>
-        <w:ind w:left="2880" w:hanging="360"/>
+        <w:ind w:left="2520" w:hanging="360"/>
       </w:pPr>
     </w:lvl>
     <w:lvl w:ilvl="4" w:tplc="04090019" w:tentative="1">
@@ -492,7 +492,7 @@
       <w:lvlText w:val="%5."/>
       <w:lvlJc w:val="left"/>
       <w:pPr>
-        <w:ind w:left="3600" w:hanging="360"/>
+        <w:ind w:left="3240" w:hanging="360"/>
       </w:pPr>
     </w:lvl>
     <w:lvl w:ilvl="5" w:tplc="0409001B" w:tentative="1">
@@ -501,7 +501,7 @@
       <w:lvlText w:val="%6."/>
       <w:lvlJc w:val="right"/>
       <w:pPr>
-        <w:ind w:left="4320" w:hanging="180"/>
+        <w:ind w:left="3960" w:hanging="180"/>
       </w:pPr>
     </w:lvl>
     <w:lvl w:ilvl="6" w:tplc="0409000F" w:tentative="1">
@@ -510,7 +510,7 @@
       <w:lvlText w:val="%7."/>
       <w:lvlJc w:val="left"/>
       <w:pPr>
-        <w:ind w:left="5040" w:hanging="360"/>
+        <w:ind w:left="4680" w:hanging="360"/>
       </w:pPr>
     </w:lvl>
     <w:lvl w:ilvl="7" w:tplc="04090019" w:tentative="1">
@@ -519,7 +519,7 @@
       <w:lvlText w:val="%8."/>
       <w:lvlJc w:val="left"/>
       <w:pPr>
-        <w:ind w:left="5760" w:hanging="360"/>
+        <w:ind w:left="5400" w:hanging="360"/>
       </w:pPr>
     </w:lvl>
     <w:lvl w:ilvl="8" w:tplc="0409001B" w:tentative="1">
@@ -528,7 +528,7 @@
       <w:lvlText w:val="%9."/>
       <w:lvlJc w:val="right"/>
       <w:pPr>
-        <w:ind w:left="6480" w:hanging="180"/>
+        <w:ind w:left="6120" w:hanging="180"/>
       </w:pPr>
     </w:lvl>
   </w:abstractNum>
@@ -542,7 +542,7 @@
       <w:lvlText w:val="%1."/>
       <w:lvlJc w:val="left"/>
       <w:pPr>
-        <w:ind w:left="720" w:hanging="360"/>
+        <w:ind w:left="360" w:hanging="360"/>
       </w:pPr>
     </w:lvl>
     <w:lvl w:ilvl="1" w:tplc="04090019" w:tentative="1">
@@ -551,7 +551,7 @@
       <w:lvlText w:val="%2."/>
       <w:lvlJc w:val="left"/>
       <w:pPr>
-        <w:ind w:left="1440" w:hanging="360"/>
+        <w:ind w:left="1080" w:hanging="360"/>
       </w:pPr>
     </w:lvl>
     <w:lvl w:ilvl="2" w:tplc="0409001B" w:tentative="1">
@@ -560,7 +560,7 @@
       <w:lvlText w:val="%3."/>
       <w:lvlJc w:val="right"/>
       <w:pPr>
-        <w:ind w:left="2160" w:hanging="180"/>
+        <w:ind w:left="1800" w:hanging="180"/>
       </w:pPr>
     </w:lvl>
     <w:lvl w:ilvl="3" w:tplc="0409000F" w:tentative="1">
@@ -569,7 +569,7 @@
       <w:lvlText w:val="%4."/>
       <w:lvlJc w:val="left"/>
       <w:pPr>
-        <w:ind w:left="2880" w:hanging="360"/>
+        <w:ind w:left="2520" w:hanging="360"/>
       </w:pPr>
     </w:lvl>
     <w:lvl w:ilvl="4" w:tplc="04090019" w:tentative="1">
@@ -578,7 +578,7 @@
       <w:lvlText w:val="%5."/>
       <w:lvlJc w:val="left"/>
       <w:pPr>
-        <w:ind w:left="3600" w:hanging="360"/>
+        <w:ind w:left="3240" w:hanging="360"/>
       </w:pPr>
     </w:lvl>
     <w:lvl w:ilvl="5" w:tplc="0409001B" w:tentative="1">
@@ -587,7 +587,7 @@
       <w:lvlText w:val="%6."/>
       <w:lvlJc w:val="right"/>
       <w:pPr>
-        <w:ind w:left="4320" w:hanging="180"/>
+        <w:ind w:left="3960" w:hanging="180"/>
       </w:pPr>
     </w:lvl>
     <w:lvl w:ilvl="6" w:tplc="0409000F" w:tentative="1">
@@ -596,7 +596,7 @@
       <w:lvlText w:val="%7."/>
       <w:lvlJc w:val="left"/>
       <w:pPr>
-        <w:ind w:left="5040" w:hanging="360"/>
+        <w:ind w:left="4680" w:hanging="360"/>
       </w:pPr>
     </w:lvl>
     <w:lvl w:ilvl="7" w:tplc="04090019" w:tentative="1">
@@ -605,7 +605,7 @@
       <w:lvlText w:val="%8."/>
       <w:lvlJc w:val="left"/>
       <w:pPr>
-        <w:ind w:left="5760" w:hanging="360"/>
+        <w:ind w:left="5400" w:hanging="360"/>
       </w:pPr>
     </w:lvl>
     <w:lvl w:ilvl="8" w:tplc="0409001B" w:tentative="1">
@@ -614,7 +614,7 @@
       <w:lvlText w:val="%9."/>
       <w:lvlJc w:val="right"/>
       <w:pPr>
-        <w:ind w:left="6480" w:hanging="180"/>
+        <w:ind w:left="6120" w:hanging="180"/>
       </w:pPr>
     </w:lvl>
   </w:abstractNum>
@@ -628,7 +628,7 @@
       <w:lvlText w:val="%1."/>
       <w:lvlJc w:val="left"/>
       <w:pPr>
-        <w:ind w:left="720" w:hanging="360"/>
+        <w:ind w:left="360" w:hanging="360"/>
       </w:pPr>
     </w:lvl>
     <w:lvl w:ilvl="1" w:tplc="04090019" w:tentative="1">
@@ -637,7 +637,7 @@
       <w:lvlText w:val="%2."/>
       <w:lvlJc w:val="left"/>
       <w:pPr>
-        <w:ind w:left="1440" w:hanging="360"/>
+        <w:ind w:left="1080" w:hanging="360"/>
       </w:pPr>
     </w:lvl>
     <w:lvl w:ilvl="2" w:tplc="0409001B" w:tentative="1">
@@ -646,7 +646,7 @@
       <w:lvlText w:val="%3."/>
       <w:lvlJc w:val="right"/>
       <w:pPr>
-        <w:ind w:left="2160" w:hanging="180"/>
+        <w:ind w:left="1800" w:hanging="180"/>
       </w:pPr>
     </w:lvl>
     <w:lvl w:ilvl="3" w:tplc="0409000F" w:tentative="1">
@@ -655,7 +655,7 @@
       <w:lvlText w:val="%4."/>
       <w:lvlJc w:val="left"/>
       <w:pPr>
-        <w:ind w:left="2880" w:hanging="360"/>
+        <w:ind w:left="2520" w:hanging="360"/>
       </w:pPr>
     </w:lvl>
     <w:lvl w:ilvl="4" w:tplc="04090019" w:tentative="1">
@@ -664,7 +664,7 @@
       <w:lvlText w:val="%5."/>
       <w:lvlJc w:val="left"/>
       <w:pPr>
-        <w:ind w:left="3600" w:hanging="360"/>
+        <w:ind w:left="3240" w:hanging="360"/>
       </w:pPr>
     </w:lvl>
     <w:lvl w:ilvl="5" w:tplc="0409001B" w:tentative="1">
@@ -673,7 +673,7 @@
       <w:lvlText w:val="%6."/>
       <w:lvlJc w:val="right"/>
       <w:pPr>
-        <w:ind w:left="4320" w:hanging="180"/>
+        <w:ind w:left="3960" w:hanging="180"/>
       </w:pPr>
     </w:lvl>
     <w:lvl w:ilvl="6" w:tplc="0409000F" w:tentative="1">
@@ -682,7 +682,7 @@
       <w:lvlText w:val="%7."/>
       <w:lvlJc w:val="left"/>
       <w:pPr>
-        <w:ind w:left="5040" w:hanging="360"/>
+        <w:ind w:left="4680" w:hanging="360"/>
       </w:pPr>
     </w:lvl>
     <w:lvl w:ilvl="7" w:tplc="04090019" w:tentative="1">
@@ -691,7 +691,7 @@
       <w:lvlText w:val="%8."/>
       <w:lvlJc w:val="left"/>
       <w:pPr>
-        <w:ind w:left="5760" w:hanging="360"/>
+        <w:ind w:left="5400" w:hanging="360"/>
       </w:pPr>
     </w:lvl>
     <w:lvl w:ilvl="8" w:tplc="0409001B" w:tentative="1">
@@ -700,7 +700,7 @@
       <w:lvlText w:val="%9."/>
       <w:lvlJc w:val="right"/>
       <w:pPr>
-        <w:ind w:left="6480" w:hanging="180"/>
+        <w:ind w:left="6120" w:hanging="180"/>
       </w:pPr>
     </w:lvl>
   </w:abstractNum>
@@ -714,7 +714,7 @@
       <w:lvlText w:val="%1."/>
       <w:lvlJc w:val="left"/>
       <w:pPr>
-        <w:ind w:left="720" w:hanging="360"/>
+        <w:ind w:left="360" w:hanging="360"/>
       </w:pPr>
       <w:rPr>
         <w:rFonts w:hint="default"/>
@@ -726,7 +726,7 @@
       <w:lvlText w:val="%2."/>
       <w:lvlJc w:val="left"/>
       <w:pPr>
-        <w:ind w:left="1440" w:hanging="360"/>
+        <w:ind w:left="1080" w:hanging="360"/>
       </w:pPr>
     </w:lvl>
     <w:lvl w:ilvl="2" w:tplc="0409001B" w:tentative="1">
@@ -735,7 +735,7 @@
       <w:lvlText w:val="%3."/>
       <w:lvlJc w:val="right"/>
       <w:pPr>
-        <w:ind w:left="2160" w:hanging="180"/>
+        <w:ind w:left="1800" w:hanging="180"/>
       </w:pPr>
     </w:lvl>
     <w:lvl w:ilvl="3" w:tplc="0409000F" w:tentative="1">
@@ -744,7 +744,7 @@
       <w:lvlText w:val="%4."/>
       <w:lvlJc w:val="left"/>
       <w:pPr>
-        <w:ind w:left="2880" w:hanging="360"/>
+        <w:ind w:left="2520" w:hanging="360"/>
       </w:pPr>
     </w:lvl>
     <w:lvl w:ilvl="4" w:tplc="04090019" w:tentative="1">
@@ -753,7 +753,7 @@
       <w:lvlText w:val="%5."/>
       <w:lvlJc w:val="left"/>
       <w:pPr>
-        <w:ind w:left="3600" w:hanging="360"/>
+        <w:ind w:left="3240" w:hanging="360"/>
       </w:pPr>
     </w:lvl>
     <w:lvl w:ilvl="5" w:tplc="0409001B" w:tentative="1">
@@ -762,7 +762,7 @@
       <w:lvlText w:val="%6."/>
       <w:lvlJc w:val="right"/>
       <w:pPr>
-        <w:ind w:left="4320" w:hanging="180"/>
+        <w:ind w:left="3960" w:hanging="180"/>
       </w:pPr>
     </w:lvl>
     <w:lvl w:ilvl="6" w:tplc="0409000F" w:tentative="1">
@@ -771,7 +771,7 @@
       <w:lvlText w:val="%7."/>
       <w:lvlJc w:val="left"/>
       <w:pPr>
-        <w:ind w:left="5040" w:hanging="360"/>
+        <w:ind w:left="4680" w:hanging="360"/>
       </w:pPr>
     </w:lvl>
     <w:lvl w:ilvl="7" w:tplc="04090019" w:tentative="1">
@@ -780,7 +780,7 @@
       <w:lvlText w:val="%8."/>
       <w:lvlJc w:val="left"/>
       <w:pPr>
-        <w:ind w:left="5760" w:hanging="360"/>
+        <w:ind w:left="5400" w:hanging="360"/>
       </w:pPr>
     </w:lvl>
     <w:lvl w:ilvl="8" w:tplc="0409001B" w:tentative="1">
@@ -789,7 +789,7 @@
       <w:lvlText w:val="%9."/>
       <w:lvlJc w:val="right"/>
       <w:pPr>
-        <w:ind w:left="6480" w:hanging="180"/>
+        <w:ind w:left="6120" w:hanging="180"/>
       </w:pPr>
     </w:lvl>
   </w:abstractNum>

</xml_diff>